<commit_message>
GUI; Weekly Metrics & Time Sheets
Started work on IngredientScreen.
Buttons do not have function.
ImageView size has not been restricted(large Image can screw up window)
</commit_message>
<xml_diff>
--- a/Documents/Management/Managers' Weekly Reports & QA Metrics/Zayyad Tagwai/Summer week 1.docx
+++ b/Documents/Management/Managers' Weekly Reports & QA Metrics/Zayyad Tagwai/Summer week 1.docx
@@ -62,7 +62,25 @@
                 <w:sz w:val="28"/>
                 <w:szCs w:val="28"/>
               </w:rPr>
-              <w:t>Work Beginning: 14/04</w:t>
+              <w:t xml:space="preserve">Work Beginning: </w:t>
+            </w:r>
+            <w:r>
+              <w:rPr>
+                <w:rFonts w:ascii="Century Gothic" w:hAnsi="Century Gothic"/>
+                <w:color w:val="EB817D"/>
+                <w:sz w:val="28"/>
+                <w:szCs w:val="28"/>
+              </w:rPr>
+              <w:t>21</w:t>
+            </w:r>
+            <w:r>
+              <w:rPr>
+                <w:rFonts w:ascii="Century Gothic" w:hAnsi="Century Gothic"/>
+                <w:color w:val="EB817D"/>
+                <w:sz w:val="28"/>
+                <w:szCs w:val="28"/>
+              </w:rPr>
+              <w:t>/04</w:t>
             </w:r>
             <w:r>
               <w:rPr>
@@ -201,7 +219,18 @@
                 <w:sz w:val="28"/>
                 <w:szCs w:val="28"/>
               </w:rPr>
-              <w:t>21/04</w:t>
+              <w:t>28</w:t>
+            </w:r>
+            <w:bookmarkStart w:id="0" w:name="_GoBack"/>
+            <w:bookmarkEnd w:id="0"/>
+            <w:r>
+              <w:rPr>
+                <w:rFonts w:ascii="Century Gothic" w:hAnsi="Century Gothic"/>
+                <w:color w:val="EB817D"/>
+                <w:sz w:val="28"/>
+                <w:szCs w:val="28"/>
+              </w:rPr>
+              <w:t>/04</w:t>
             </w:r>
             <w:r>
               <w:rPr>
@@ -248,8 +277,6 @@
               </w:rPr>
               <w:t>To continue to make other sections of GUI after the main menu.</w:t>
             </w:r>
-            <w:bookmarkStart w:id="0" w:name="_GoBack"/>
-            <w:bookmarkEnd w:id="0"/>
           </w:p>
         </w:tc>
       </w:tr>

</xml_diff>